<commit_message>
Updated README.md with folder structure and instructions
</commit_message>
<xml_diff>
--- a/README.md.docx
+++ b/README.md.docx
@@ -4,23 +4,24 @@
   <w:body>
     <w:p>
       <w:pPr>
+        <w:jc w:val="center"/>
         <w:rPr>
           <w:b/>
           <w:bCs/>
+          <w:color w:val="FF0000"/>
+          <w:sz w:val="32"/>
+          <w:szCs w:val="32"/>
         </w:rPr>
       </w:pPr>
       <w:r>
         <w:rPr>
           <w:b/>
           <w:bCs/>
+          <w:color w:val="FF0000"/>
+          <w:sz w:val="32"/>
+          <w:szCs w:val="32"/>
         </w:rPr>
         <w:t># Java Learning Journey</w:t>
-      </w:r>
-    </w:p>
-    <w:p/>
-    <w:p>
-      <w:r>
-        <w:t>This repository contains my daily Java learning journey, including code examples, concepts, and exercises.</w:t>
       </w:r>
     </w:p>
     <w:p/>
@@ -29,61 +30,539 @@
         <w:rPr>
           <w:b/>
           <w:bCs/>
+          <w:sz w:val="24"/>
+          <w:szCs w:val="24"/>
         </w:rPr>
       </w:pPr>
       <w:r>
         <w:rPr>
           <w:b/>
           <w:bCs/>
-        </w:rPr>
-        <w:t>## Repository Structure</w:t>
-      </w:r>
-    </w:p>
-    <w:p>
-      <w:r>
-        <w:t>- `YYYY-MM-DD/`: Folder for each day's learning</w:t>
-      </w:r>
-    </w:p>
-    <w:p>
-      <w:r>
-        <w:t xml:space="preserve">  - `Notes.md`: Summary of concepts learned</w:t>
-      </w:r>
-    </w:p>
-    <w:p>
-      <w:r>
-        <w:t xml:space="preserve">  - `Code/`: Java programs for the day</w:t>
-      </w:r>
-    </w:p>
-    <w:p/>
+          <w:sz w:val="24"/>
+          <w:szCs w:val="24"/>
+        </w:rPr>
+        <w:t xml:space="preserve">Welcome to my **Java Learning Journey** repository!  </w:t>
+      </w:r>
+    </w:p>
     <w:p>
       <w:pPr>
         <w:rPr>
           <w:b/>
           <w:bCs/>
+          <w:sz w:val="24"/>
+          <w:szCs w:val="24"/>
         </w:rPr>
       </w:pPr>
       <w:r>
         <w:rPr>
           <w:b/>
           <w:bCs/>
-        </w:rPr>
-        <w:t>## How to Navigate</w:t>
-      </w:r>
-    </w:p>
-    <w:p>
-      <w:r>
-        <w:t>- Each day’s folder is named with the date.</w:t>
-      </w:r>
-    </w:p>
-    <w:p>
-      <w:r>
-        <w:t>- Inside, `Notes.md` contains a brief summary, and `Code/` contains all programs.</w:t>
+          <w:sz w:val="24"/>
+          <w:szCs w:val="24"/>
+        </w:rPr>
+        <w:t>This repo contains my notes, programs, and projects as I learn and practice Java. It is organized to make learning sequential and easy to follow.</w:t>
       </w:r>
     </w:p>
     <w:p/>
+    <w:p>
+      <w:pPr>
+        <w:rPr>
+          <w:color w:val="0070C0"/>
+          <w:sz w:val="24"/>
+          <w:szCs w:val="24"/>
+        </w:rPr>
+      </w:pPr>
+      <w:r>
+        <w:rPr>
+          <w:color w:val="0070C0"/>
+          <w:sz w:val="24"/>
+          <w:szCs w:val="24"/>
+        </w:rPr>
+        <w:t xml:space="preserve">## </w:t>
+      </w:r>
+      <w:r>
+        <w:rPr>
+          <w:rFonts w:ascii="Segoe UI Emoji" w:hAnsi="Segoe UI Emoji" w:cs="Segoe UI Emoji"/>
+          <w:color w:val="0070C0"/>
+          <w:sz w:val="24"/>
+          <w:szCs w:val="24"/>
+        </w:rPr>
+        <w:t>📁</w:t>
+      </w:r>
+      <w:r>
+        <w:rPr>
+          <w:color w:val="0070C0"/>
+          <w:sz w:val="24"/>
+          <w:szCs w:val="24"/>
+        </w:rPr>
+        <w:t xml:space="preserve"> Folder Structure</w:t>
+      </w:r>
+    </w:p>
+    <w:p>
+      <w:pPr>
+        <w:rPr>
+          <w:sz w:val="24"/>
+          <w:szCs w:val="24"/>
+        </w:rPr>
+      </w:pPr>
+      <w:r>
+        <w:rPr>
+          <w:sz w:val="24"/>
+          <w:szCs w:val="24"/>
+        </w:rPr>
+        <w:t>- **`</w:t>
+      </w:r>
+      <w:proofErr w:type="spellStart"/>
+      <w:r>
+        <w:rPr>
+          <w:sz w:val="24"/>
+          <w:szCs w:val="24"/>
+        </w:rPr>
+        <w:t>JavaIntroduction</w:t>
+      </w:r>
+      <w:proofErr w:type="spellEnd"/>
+      <w:r>
+        <w:rPr>
+          <w:sz w:val="24"/>
+          <w:szCs w:val="24"/>
+        </w:rPr>
+        <w:t xml:space="preserve">/`** – Basics of Java, HelloWorld programs, and notes.  </w:t>
+      </w:r>
+    </w:p>
+    <w:p>
+      <w:pPr>
+        <w:rPr>
+          <w:sz w:val="24"/>
+          <w:szCs w:val="24"/>
+        </w:rPr>
+      </w:pPr>
+      <w:r>
+        <w:rPr>
+          <w:sz w:val="24"/>
+          <w:szCs w:val="24"/>
+        </w:rPr>
+        <w:t>- **`</w:t>
+      </w:r>
+      <w:proofErr w:type="spellStart"/>
+      <w:r>
+        <w:rPr>
+          <w:sz w:val="24"/>
+          <w:szCs w:val="24"/>
+        </w:rPr>
+        <w:t>InstallJava</w:t>
+      </w:r>
+      <w:proofErr w:type="spellEnd"/>
+      <w:r>
+        <w:rPr>
+          <w:sz w:val="24"/>
+          <w:szCs w:val="24"/>
+        </w:rPr>
+        <w:t xml:space="preserve">/`** – Java installation guides and setup instructions.  </w:t>
+      </w:r>
+    </w:p>
+    <w:p>
+      <w:pPr>
+        <w:rPr>
+          <w:sz w:val="24"/>
+          <w:szCs w:val="24"/>
+        </w:rPr>
+      </w:pPr>
+      <w:r>
+        <w:rPr>
+          <w:sz w:val="24"/>
+          <w:szCs w:val="24"/>
+        </w:rPr>
+        <w:t>- **`</w:t>
+      </w:r>
+      <w:proofErr w:type="spellStart"/>
+      <w:r>
+        <w:rPr>
+          <w:sz w:val="24"/>
+          <w:szCs w:val="24"/>
+        </w:rPr>
+        <w:t>AllPrograms</w:t>
+      </w:r>
+      <w:proofErr w:type="spellEnd"/>
+      <w:r>
+        <w:rPr>
+          <w:sz w:val="24"/>
+          <w:szCs w:val="24"/>
+        </w:rPr>
+        <w:t>/`** – Practice programs organized by topic:</w:t>
+      </w:r>
+    </w:p>
+    <w:p>
+      <w:pPr>
+        <w:rPr>
+          <w:sz w:val="24"/>
+          <w:szCs w:val="24"/>
+        </w:rPr>
+      </w:pPr>
+      <w:r>
+        <w:rPr>
+          <w:sz w:val="24"/>
+          <w:szCs w:val="24"/>
+        </w:rPr>
+        <w:t xml:space="preserve">  - **`Loops/`** – For loop, while loop, nested loops, etc.  </w:t>
+      </w:r>
+    </w:p>
+    <w:p>
+      <w:pPr>
+        <w:rPr>
+          <w:sz w:val="24"/>
+          <w:szCs w:val="24"/>
+        </w:rPr>
+      </w:pPr>
+      <w:r>
+        <w:rPr>
+          <w:sz w:val="24"/>
+          <w:szCs w:val="24"/>
+        </w:rPr>
+        <w:t xml:space="preserve">  - **`OOP/`** – Classes, Objects, Inheritance, Polymorphism.  </w:t>
+      </w:r>
+    </w:p>
+    <w:p>
+      <w:pPr>
+        <w:rPr>
+          <w:sz w:val="24"/>
+          <w:szCs w:val="24"/>
+        </w:rPr>
+      </w:pPr>
+      <w:r>
+        <w:rPr>
+          <w:sz w:val="24"/>
+          <w:szCs w:val="24"/>
+        </w:rPr>
+        <w:t xml:space="preserve">  - **`</w:t>
+      </w:r>
+      <w:proofErr w:type="spellStart"/>
+      <w:r>
+        <w:rPr>
+          <w:sz w:val="24"/>
+          <w:szCs w:val="24"/>
+        </w:rPr>
+        <w:t>DataStructures</w:t>
+      </w:r>
+      <w:proofErr w:type="spellEnd"/>
+      <w:r>
+        <w:rPr>
+          <w:sz w:val="24"/>
+          <w:szCs w:val="24"/>
+        </w:rPr>
+        <w:t xml:space="preserve">/`** – Arrays, </w:t>
+      </w:r>
+      <w:proofErr w:type="spellStart"/>
+      <w:r>
+        <w:rPr>
+          <w:sz w:val="24"/>
+          <w:szCs w:val="24"/>
+        </w:rPr>
+        <w:t>ArrayLists</w:t>
+      </w:r>
+      <w:proofErr w:type="spellEnd"/>
+      <w:r>
+        <w:rPr>
+          <w:sz w:val="24"/>
+          <w:szCs w:val="24"/>
+        </w:rPr>
+        <w:t>, etc.</w:t>
+      </w:r>
+    </w:p>
+    <w:p>
+      <w:pPr>
+        <w:rPr>
+          <w:sz w:val="24"/>
+          <w:szCs w:val="24"/>
+        </w:rPr>
+      </w:pPr>
+    </w:p>
+    <w:p>
+      <w:pPr>
+        <w:rPr>
+          <w:color w:val="0070C0"/>
+        </w:rPr>
+      </w:pPr>
+      <w:r>
+        <w:rPr>
+          <w:color w:val="0070C0"/>
+        </w:rPr>
+        <w:t xml:space="preserve">## </w:t>
+      </w:r>
+      <w:r>
+        <w:rPr>
+          <w:rFonts w:ascii="Segoe UI Emoji" w:hAnsi="Segoe UI Emoji" w:cs="Segoe UI Emoji"/>
+          <w:color w:val="0070C0"/>
+        </w:rPr>
+        <w:t>🚀</w:t>
+      </w:r>
+      <w:r>
+        <w:rPr>
+          <w:color w:val="0070C0"/>
+        </w:rPr>
+        <w:t xml:space="preserve"> How to Use</w:t>
+      </w:r>
+    </w:p>
+    <w:p>
+      <w:pPr>
+        <w:rPr>
+          <w:sz w:val="24"/>
+          <w:szCs w:val="24"/>
+        </w:rPr>
+      </w:pPr>
+      <w:r>
+        <w:rPr>
+          <w:sz w:val="24"/>
+          <w:szCs w:val="24"/>
+        </w:rPr>
+        <w:t xml:space="preserve">1. Browse the folders to find notes and programs.  </w:t>
+      </w:r>
+    </w:p>
+    <w:p>
+      <w:pPr>
+        <w:rPr>
+          <w:sz w:val="24"/>
+          <w:szCs w:val="24"/>
+        </w:rPr>
+      </w:pPr>
+      <w:r>
+        <w:rPr>
+          <w:sz w:val="24"/>
+          <w:szCs w:val="24"/>
+        </w:rPr>
+        <w:t xml:space="preserve">2. Open `.java` files in any IDE (Eclipse, IntelliJ, or VS Code) to run them.  </w:t>
+      </w:r>
+    </w:p>
+    <w:p>
+      <w:pPr>
+        <w:rPr>
+          <w:sz w:val="24"/>
+          <w:szCs w:val="24"/>
+        </w:rPr>
+      </w:pPr>
+      <w:r>
+        <w:rPr>
+          <w:sz w:val="24"/>
+          <w:szCs w:val="24"/>
+        </w:rPr>
+        <w:t>3. Follow the notes in `</w:t>
+      </w:r>
+      <w:proofErr w:type="spellStart"/>
+      <w:r>
+        <w:rPr>
+          <w:sz w:val="24"/>
+          <w:szCs w:val="24"/>
+        </w:rPr>
+        <w:t>JavaIntroduction</w:t>
+      </w:r>
+      <w:proofErr w:type="spellEnd"/>
+      <w:r>
+        <w:rPr>
+          <w:sz w:val="24"/>
+          <w:szCs w:val="24"/>
+        </w:rPr>
+        <w:t xml:space="preserve">/` to understand concepts.  </w:t>
+      </w:r>
+    </w:p>
+    <w:p/>
+    <w:p>
+      <w:pPr>
+        <w:rPr>
+          <w:color w:val="0070C0"/>
+        </w:rPr>
+      </w:pPr>
+      <w:r>
+        <w:rPr>
+          <w:color w:val="0070C0"/>
+        </w:rPr>
+        <w:t xml:space="preserve">## </w:t>
+      </w:r>
+      <w:r>
+        <w:rPr>
+          <w:rFonts w:ascii="Segoe UI Emoji" w:hAnsi="Segoe UI Emoji" w:cs="Segoe UI Emoji"/>
+          <w:color w:val="0070C0"/>
+        </w:rPr>
+        <w:t>✨</w:t>
+      </w:r>
+      <w:r>
+        <w:rPr>
+          <w:color w:val="0070C0"/>
+        </w:rPr>
+        <w:t xml:space="preserve"> About Me</w:t>
+      </w:r>
+    </w:p>
+    <w:p>
+      <w:pPr>
+        <w:rPr>
+          <w:sz w:val="24"/>
+          <w:szCs w:val="24"/>
+        </w:rPr>
+      </w:pPr>
+      <w:r>
+        <w:rPr>
+          <w:sz w:val="24"/>
+          <w:szCs w:val="24"/>
+        </w:rPr>
+        <w:t>- **</w:t>
+      </w:r>
+      <w:proofErr w:type="gramStart"/>
+      <w:r>
+        <w:rPr>
+          <w:sz w:val="24"/>
+          <w:szCs w:val="24"/>
+        </w:rPr>
+        <w:t>Name:*</w:t>
+      </w:r>
+      <w:proofErr w:type="gramEnd"/>
+      <w:r>
+        <w:rPr>
+          <w:sz w:val="24"/>
+          <w:szCs w:val="24"/>
+        </w:rPr>
+        <w:t xml:space="preserve">* Afrin K A  </w:t>
+      </w:r>
+    </w:p>
+    <w:p>
+      <w:pPr>
+        <w:rPr>
+          <w:sz w:val="24"/>
+          <w:szCs w:val="24"/>
+        </w:rPr>
+      </w:pPr>
+      <w:r>
+        <w:rPr>
+          <w:sz w:val="24"/>
+          <w:szCs w:val="24"/>
+        </w:rPr>
+        <w:t>- **</w:t>
+      </w:r>
+      <w:proofErr w:type="gramStart"/>
+      <w:r>
+        <w:rPr>
+          <w:sz w:val="24"/>
+          <w:szCs w:val="24"/>
+        </w:rPr>
+        <w:t>Learning:*</w:t>
+      </w:r>
+      <w:proofErr w:type="gramEnd"/>
+      <w:r>
+        <w:rPr>
+          <w:sz w:val="24"/>
+          <w:szCs w:val="24"/>
+        </w:rPr>
+        <w:t xml:space="preserve">* Java programming for practice and projects  </w:t>
+      </w:r>
+    </w:p>
+    <w:p>
+      <w:pPr>
+        <w:rPr>
+          <w:sz w:val="24"/>
+          <w:szCs w:val="24"/>
+        </w:rPr>
+      </w:pPr>
+      <w:r>
+        <w:rPr>
+          <w:sz w:val="24"/>
+          <w:szCs w:val="24"/>
+        </w:rPr>
+        <w:t>- **</w:t>
+      </w:r>
+      <w:proofErr w:type="gramStart"/>
+      <w:r>
+        <w:rPr>
+          <w:sz w:val="24"/>
+          <w:szCs w:val="24"/>
+        </w:rPr>
+        <w:t>GitHub:*</w:t>
+      </w:r>
+      <w:proofErr w:type="gramEnd"/>
+      <w:r>
+        <w:rPr>
+          <w:sz w:val="24"/>
+          <w:szCs w:val="24"/>
+        </w:rPr>
+        <w:t xml:space="preserve">* [https://github.com/account](https://github.com/account)  </w:t>
+      </w:r>
+    </w:p>
+    <w:p>
+      <w:pPr>
+        <w:rPr>
+          <w:sz w:val="24"/>
+          <w:szCs w:val="24"/>
+        </w:rPr>
+      </w:pPr>
+      <w:r>
+        <w:rPr>
+          <w:sz w:val="24"/>
+          <w:szCs w:val="24"/>
+        </w:rPr>
+        <w:t>- **</w:t>
+      </w:r>
+      <w:proofErr w:type="gramStart"/>
+      <w:r>
+        <w:rPr>
+          <w:sz w:val="24"/>
+          <w:szCs w:val="24"/>
+        </w:rPr>
+        <w:t>LinkedIn:*</w:t>
+      </w:r>
+      <w:proofErr w:type="gramEnd"/>
+      <w:r>
+        <w:rPr>
+          <w:sz w:val="24"/>
+          <w:szCs w:val="24"/>
+        </w:rPr>
+        <w:t>* [https://www.linkedin.com/in/afrinka](https://www.linkedin.com/in/afrinka)</w:t>
+      </w:r>
+    </w:p>
+    <w:p>
+      <w:pPr>
+        <w:rPr>
+          <w:sz w:val="24"/>
+          <w:szCs w:val="24"/>
+        </w:rPr>
+      </w:pPr>
+    </w:p>
+    <w:p>
+      <w:pPr>
+        <w:rPr>
+          <w:sz w:val="24"/>
+          <w:szCs w:val="24"/>
+        </w:rPr>
+      </w:pPr>
+      <w:r>
+        <w:rPr>
+          <w:sz w:val="24"/>
+          <w:szCs w:val="24"/>
+        </w:rPr>
+        <w:t>---</w:t>
+      </w:r>
+    </w:p>
+    <w:p>
+      <w:pPr>
+        <w:rPr>
+          <w:sz w:val="24"/>
+          <w:szCs w:val="24"/>
+        </w:rPr>
+      </w:pPr>
+    </w:p>
+    <w:p>
+      <w:pPr>
+        <w:rPr>
+          <w:sz w:val="24"/>
+          <w:szCs w:val="24"/>
+        </w:rPr>
+      </w:pPr>
+      <w:r>
+        <w:rPr>
+          <w:sz w:val="24"/>
+          <w:szCs w:val="24"/>
+        </w:rPr>
+        <w:t>&gt; This repository will be regularly updated as I progress in my Java learning journey.</w:t>
+      </w:r>
+    </w:p>
     <w:sectPr>
       <w:pgSz w:w="12240" w:h="15840"/>
-      <w:pgMar w:top="1440" w:right="1440" w:bottom="1440" w:left="1440" w:header="720" w:footer="720" w:gutter="0"/>
+      <w:pgMar w:top="720" w:right="720" w:bottom="720" w:left="720" w:header="720" w:footer="720" w:gutter="0"/>
       <w:cols w:space="720"/>
       <w:docGrid w:linePitch="360"/>
     </w:sectPr>

</xml_diff>